<commit_message>
Normalize func for fitness, fixed get_fitness func
</commit_message>
<xml_diff>
--- a/Program 2/report.docx
+++ b/Program 2/report.docx
@@ -38,7 +38,81 @@
           <w:sz w:val="24"/>
           <w:szCs w:val="24"/>
         </w:rPr>
-        <w:t xml:space="preserve"> __, when I probably should have just got started sooner.</w:t>
+        <w:t xml:space="preserve"> __, when I probably should have just got started sooner</w:t>
+      </w:r>
+      <w:r>
+        <w:rPr>
+          <w:rFonts w:ascii="Times New Roman" w:hAnsi="Times New Roman" w:cs="Times New Roman"/>
+          <w:sz w:val="24"/>
+          <w:szCs w:val="24"/>
+        </w:rPr>
+        <w:t>, especially since I ran into a lot of trouble spots that __</w:t>
+      </w:r>
+      <w:r>
+        <w:rPr>
+          <w:rFonts w:ascii="Times New Roman" w:hAnsi="Times New Roman" w:cs="Times New Roman"/>
+          <w:sz w:val="24"/>
+          <w:szCs w:val="24"/>
+        </w:rPr>
+        <w:t>.</w:t>
+      </w:r>
+      <w:r>
+        <w:rPr>
+          <w:rFonts w:ascii="Times New Roman" w:hAnsi="Times New Roman" w:cs="Times New Roman"/>
+          <w:sz w:val="24"/>
+          <w:szCs w:val="24"/>
+        </w:rPr>
+        <w:t xml:space="preserve"> For example, in the activity-specific adjustments section of the fitness function, I ran into issues with ensuring that I was checking both instances of the two-section course against the two instances of the </w:t>
+      </w:r>
+      <w:r>
+        <w:rPr>
+          <w:rFonts w:ascii="Times New Roman" w:hAnsi="Times New Roman" w:cs="Times New Roman"/>
+          <w:i/>
+          <w:iCs/>
+          <w:sz w:val="24"/>
+          <w:szCs w:val="24"/>
+        </w:rPr>
+        <w:t>other</w:t>
+      </w:r>
+      <w:r>
+        <w:rPr>
+          <w:rFonts w:ascii="Times New Roman" w:hAnsi="Times New Roman" w:cs="Times New Roman"/>
+          <w:sz w:val="24"/>
+          <w:szCs w:val="24"/>
+        </w:rPr>
+        <w:t xml:space="preserve"> two-section course. </w:t>
+      </w:r>
+      <w:r>
+        <w:rPr>
+          <w:rFonts w:ascii="Times New Roman" w:hAnsi="Times New Roman" w:cs="Times New Roman"/>
+          <w:sz w:val="24"/>
+          <w:szCs w:val="24"/>
+        </w:rPr>
+        <w:t xml:space="preserve">I couldn’t afford to spend </w:t>
+      </w:r>
+      <w:r>
+        <w:rPr>
+          <w:rFonts w:ascii="Times New Roman" w:hAnsi="Times New Roman" w:cs="Times New Roman"/>
+          <w:sz w:val="24"/>
+          <w:szCs w:val="24"/>
+        </w:rPr>
+        <w:t xml:space="preserve">too much </w:t>
+      </w:r>
+      <w:r>
+        <w:rPr>
+          <w:rFonts w:ascii="Times New Roman" w:hAnsi="Times New Roman" w:cs="Times New Roman"/>
+          <w:sz w:val="24"/>
+          <w:szCs w:val="24"/>
+        </w:rPr>
+        <w:t>time</w:t>
+      </w:r>
+      <w:r>
+        <w:rPr>
+          <w:rFonts w:ascii="Times New Roman" w:hAnsi="Times New Roman" w:cs="Times New Roman"/>
+          <w:sz w:val="24"/>
+          <w:szCs w:val="24"/>
+        </w:rPr>
+        <w:t xml:space="preserve"> on this issue, so eventually I just went with a simplistic method that didn’t entirely fulfill the specifications. </w:t>
       </w:r>
     </w:p>
     <w:p>

</xml_diff>